<commit_message>
Added software requirements section
Still need to add specific names later
</commit_message>
<xml_diff>
--- a/Documentation/START_HERE.docx
+++ b/Documentation/START_HERE.docx
@@ -18,11 +18,7 @@
         </w:rPr>
       </w:pPr>
       <w:r>
-        <w:t xml:space="preserve">Copyright 2020 </w:t>
-      </w:r>
-      <w:proofErr w:type="spellStart"/>
-      <w:r>
-        <w:t>LabMonti</w:t>
+        <w:t>Copyright 2020 LabMonti</w:t>
       </w:r>
       <w:r>
         <w:rPr>
@@ -30,7 +26,6 @@
         </w:rPr>
         <w:t>TM</w:t>
       </w:r>
-      <w:proofErr w:type="spellEnd"/>
     </w:p>
     <w:p>
       <w:pPr>
@@ -107,6 +102,63 @@
       </w:r>
       <w:r>
         <w:t xml:space="preserve">contains additional graphical analysis tools for breaking trace data, all incorporated into a single unified framework.  These tools range from the simple and common (e.g. 1D and 2D histograms histograms) to more advanced statistical techniques developed in the literature (e.g. conductance correlation histograms).  Capabilities for other clustering approaches not described in Bamberger et al. 2020 are also included.  </w:t>
+      </w:r>
+    </w:p>
+    <w:p/>
+    <w:p>
+      <w:r>
+        <w:rPr>
+          <w:b/>
+          <w:bCs/>
+          <w:i/>
+          <w:iCs/>
+        </w:rPr>
+        <w:t>Software Requirements</w:t>
+      </w:r>
+    </w:p>
+    <w:p/>
+    <w:p>
+      <w:r>
+        <w:tab/>
+        <w:t>The SMAUG toolbox has been fully tested using M</w:t>
+      </w:r>
+      <w:r>
+        <w:t>ATLAB</w:t>
+      </w:r>
+      <w:r>
+        <w:t xml:space="preserve"> 20XX.X, but will likely work with older version of M</w:t>
+      </w:r>
+      <w:r>
+        <w:t>ATLAB</w:t>
+      </w:r>
+      <w:r>
+        <w:t xml:space="preserve"> as well.  Please contact us if you run into any forward- or backward-compatibility issues (</w:t>
+      </w:r>
+      <w:hyperlink r:id="rId5" w:history="1">
+        <w:r>
+          <w:rPr>
+            <w:rStyle w:val="Hyperlink"/>
+          </w:rPr>
+          <w:t>monti@email.arizona.edu</w:t>
+        </w:r>
+      </w:hyperlink>
+      <w:r>
+        <w:t xml:space="preserve">).  </w:t>
+      </w:r>
+      <w:r>
+        <w:t>In addition to a general download of M</w:t>
+      </w:r>
+      <w:r>
+        <w:t>ATLAB</w:t>
+      </w:r>
+      <w:r>
+        <w:t>, the following common M</w:t>
+      </w:r>
+      <w:r>
+        <w:t>ATLAB</w:t>
+      </w:r>
+      <w:r>
+        <w:t xml:space="preserve"> packages should be downloaded and installed: [list].  </w:t>
       </w:r>
     </w:p>
     <w:p>
@@ -165,13 +217,13 @@
         </w:numPr>
       </w:pPr>
       <w:r>
-        <w:t xml:space="preserve">Before doing anything else, run the “RUN_ME” function in the top-level SMAUG directory.  This function adds all SMAUG sub-folders to your </w:t>
-      </w:r>
-      <w:proofErr w:type="spellStart"/>
-      <w:r>
-        <w:t>MatLab</w:t>
-      </w:r>
-      <w:proofErr w:type="spellEnd"/>
+        <w:t>Before doing anything else, run the “RUN_ME” function in the top-level SMAUG directory.  This function adds all SMAUG sub-folders to your M</w:t>
+      </w:r>
+      <w:r>
+        <w:t>ATLAB</w:t>
+      </w:r>
+      <w:bookmarkStart w:id="0" w:name="_GoBack"/>
+      <w:bookmarkEnd w:id="0"/>
       <w:r>
         <w:t xml:space="preserve"> path so that any function can be run from anywhere inside the package.  </w:t>
       </w:r>
@@ -236,6 +288,7 @@
         </w:numPr>
       </w:pPr>
       <w:r>
+        <w:lastRenderedPageBreak/>
         <w:t xml:space="preserve">For detailed information on any particular function in this package, see the comments at the very start of the file, which will include a brief description of what the function does as well as </w:t>
       </w:r>
       <w:r>
@@ -272,15 +325,7 @@
         <w:t xml:space="preserve">The SMAUG toolbox is publicly available free of charge under a </w:t>
       </w:r>
       <w:r>
-        <w:t>Creative Commons Attribution-</w:t>
-      </w:r>
-      <w:proofErr w:type="spellStart"/>
-      <w:r>
-        <w:t>NonCommercial</w:t>
-      </w:r>
-      <w:proofErr w:type="spellEnd"/>
-      <w:r>
-        <w:t xml:space="preserve"> 4.0 International License</w:t>
+        <w:t>Creative Commons Attribution-NonCommercial 4.0 International License</w:t>
       </w:r>
       <w:r>
         <w:t xml:space="preserve"> (t</w:t>
@@ -291,7 +336,7 @@
       <w:r>
         <w:t xml:space="preserve"> </w:t>
       </w:r>
-      <w:hyperlink r:id="rId5" w:history="1">
+      <w:hyperlink r:id="rId6" w:history="1">
         <w:r>
           <w:rPr>
             <w:rStyle w:val="Hyperlink"/>
@@ -300,11 +345,7 @@
         </w:r>
       </w:hyperlink>
       <w:r>
-        <w:t xml:space="preserve">).   This essentially means that anyone can make use of any part of this software package for any non-commercial use, as long as that use is </w:t>
-      </w:r>
-      <w:r>
-        <w:lastRenderedPageBreak/>
-        <w:t xml:space="preserve">attributed to the SMAUG toolbox.  Users are actively encouraged not only to use existing SMAUG tools for their own research, but also to add new tools and capabilities to the package.  Any additions that seem generally useful to the single molecule transport community will, with the consent of the adding users, be incorporated with attribution into future releases of the SMAUG toolbox.  </w:t>
+        <w:t xml:space="preserve">).   This essentially means that anyone can make use of any part of this software package for any non-commercial use, as long as that use is attributed to the SMAUG toolbox.  Users are actively encouraged not only to use existing SMAUG tools for their own research, but also to add new tools and capabilities to the package.  Any additions that seem generally useful to the single molecule transport community will, with the consent of the adding users, be incorporated with attribution into future releases of the SMAUG toolbox.  </w:t>
       </w:r>
     </w:p>
     <w:p/>
@@ -331,7 +372,7 @@
       <w:r>
         <w:t xml:space="preserve">difficulties while trying to use this package, please contact us at </w:t>
       </w:r>
-      <w:hyperlink r:id="rId6" w:history="1">
+      <w:hyperlink r:id="rId7" w:history="1">
         <w:r>
           <w:rPr>
             <w:rStyle w:val="Hyperlink"/>
@@ -340,12 +381,7 @@
         </w:r>
       </w:hyperlink>
       <w:r>
-        <w:t xml:space="preserve">.  We want people to use this code, so we are very motivated to fix any problems or help with any confusion!   </w:t>
-      </w:r>
-      <w:bookmarkStart w:id="0" w:name="_GoBack"/>
-      <w:bookmarkEnd w:id="0"/>
-      <w:r>
-        <w:t xml:space="preserve"> </w:t>
+        <w:t xml:space="preserve">.  We want people to use this code, so we are very motivated to fix any problems or help with any confusion!    </w:t>
       </w:r>
     </w:p>
     <w:sectPr>

</xml_diff>

<commit_message>
Added list of packages needed
</commit_message>
<xml_diff>
--- a/Documentation/START_HERE.docx
+++ b/Documentation/START_HERE.docx
@@ -1,6 +1,6 @@
 
 <file path=word/document.xml><?xml version="1.0" encoding="utf-8"?>
-<w:document xmlns:wpc="http://schemas.microsoft.com/office/word/2010/wordprocessingCanvas" xmlns:cx="http://schemas.microsoft.com/office/drawing/2014/chartex" xmlns:cx1="http://schemas.microsoft.com/office/drawing/2015/9/8/chartex" xmlns:cx2="http://schemas.microsoft.com/office/drawing/2015/10/21/chartex" xmlns:cx3="http://schemas.microsoft.com/office/drawing/2016/5/9/chartex" xmlns:cx4="http://schemas.microsoft.com/office/drawing/2016/5/10/chartex" xmlns:cx5="http://schemas.microsoft.com/office/drawing/2016/5/11/chartex" xmlns:cx6="http://schemas.microsoft.com/office/drawing/2016/5/12/chartex" xmlns:cx7="http://schemas.microsoft.com/office/drawing/2016/5/13/chartex" xmlns:cx8="http://schemas.microsoft.com/office/drawing/2016/5/14/chartex" xmlns:mc="http://schemas.openxmlformats.org/markup-compatibility/2006" xmlns:aink="http://schemas.microsoft.com/office/drawing/2016/ink" xmlns:am3d="http://schemas.microsoft.com/office/drawing/2017/model3d" xmlns:o="urn:schemas-microsoft-com:office:office" xmlns:r="http://schemas.openxmlformats.org/officeDocument/2006/relationships" xmlns:m="http://schemas.openxmlformats.org/officeDocument/2006/math" xmlns:v="urn:schemas-microsoft-com:vml" xmlns:wp14="http://schemas.microsoft.com/office/word/2010/wordprocessingDrawing" xmlns:wp="http://schemas.openxmlformats.org/drawingml/2006/wordprocessingDrawing" xmlns:w10="urn:schemas-microsoft-com:office:word" xmlns:w="http://schemas.openxmlformats.org/wordprocessingml/2006/main" xmlns:w14="http://schemas.microsoft.com/office/word/2010/wordml" xmlns:w15="http://schemas.microsoft.com/office/word/2012/wordml" xmlns:w16cid="http://schemas.microsoft.com/office/word/2016/wordml/cid" xmlns:w16se="http://schemas.microsoft.com/office/word/2015/wordml/symex" xmlns:wpg="http://schemas.microsoft.com/office/word/2010/wordprocessingGroup" xmlns:wpi="http://schemas.microsoft.com/office/word/2010/wordprocessingInk" xmlns:wne="http://schemas.microsoft.com/office/word/2006/wordml" xmlns:wps="http://schemas.microsoft.com/office/word/2010/wordprocessingShape" mc:Ignorable="w14 w15 w16se w16cid wp14">
+<w:document xmlns:wpc="http://schemas.microsoft.com/office/word/2010/wordprocessingCanvas" xmlns:cx="http://schemas.microsoft.com/office/drawing/2014/chartex" xmlns:mc="http://schemas.openxmlformats.org/markup-compatibility/2006" xmlns:o="urn:schemas-microsoft-com:office:office" xmlns:r="http://schemas.openxmlformats.org/officeDocument/2006/relationships" xmlns:m="http://schemas.openxmlformats.org/officeDocument/2006/math" xmlns:v="urn:schemas-microsoft-com:vml" xmlns:wp14="http://schemas.microsoft.com/office/word/2010/wordprocessingDrawing" xmlns:wp="http://schemas.openxmlformats.org/drawingml/2006/wordprocessingDrawing" xmlns:w10="urn:schemas-microsoft-com:office:word" xmlns:w="http://schemas.openxmlformats.org/wordprocessingml/2006/main" xmlns:w14="http://schemas.microsoft.com/office/word/2010/wordml" xmlns:w15="http://schemas.microsoft.com/office/word/2012/wordml" xmlns:w16se="http://schemas.microsoft.com/office/word/2015/wordml/symex" xmlns:wpg="http://schemas.microsoft.com/office/word/2010/wordprocessingGroup" xmlns:wpi="http://schemas.microsoft.com/office/word/2010/wordprocessingInk" xmlns:wne="http://schemas.microsoft.com/office/word/2006/wordml" xmlns:wps="http://schemas.microsoft.com/office/word/2010/wordprocessingShape" mc:Ignorable="w14 w15 w16se wp14">
   <w:body>
     <w:p>
       <w:pPr>
@@ -19,7 +19,11 @@
         </w:rPr>
       </w:pPr>
       <w:r>
-        <w:t>Copyright 2020 LabMonti</w:t>
+        <w:t xml:space="preserve">Copyright 2020 </w:t>
+      </w:r>
+      <w:proofErr w:type="spellStart"/>
+      <w:r>
+        <w:t>LabMonti</w:t>
       </w:r>
       <w:r>
         <w:rPr>
@@ -27,6 +31,7 @@
         </w:rPr>
         <w:t>TM</w:t>
       </w:r>
+      <w:proofErr w:type="spellEnd"/>
     </w:p>
     <w:p>
       <w:pPr>
@@ -105,8 +110,6 @@
       <w:r>
         <w:t xml:space="preserve"> [link]</w:t>
       </w:r>
-      <w:bookmarkStart w:id="1" w:name="_GoBack"/>
-      <w:bookmarkEnd w:id="1"/>
       <w:r>
         <w:t xml:space="preserve">.  However, as the name suggests, the SMAUG toolbox </w:t>
       </w:r>
@@ -136,7 +139,10 @@
         <w:t>ATLAB</w:t>
       </w:r>
       <w:r>
-        <w:t xml:space="preserve"> 20XX.X, but will likely work with older version of M</w:t>
+        <w:t xml:space="preserve"> R2019b</w:t>
+      </w:r>
+      <w:r>
+        <w:t>, but will likely work with older version of M</w:t>
       </w:r>
       <w:r>
         <w:t>ATLAB</w:t>
@@ -168,7 +174,15 @@
         <w:t>ATLAB</w:t>
       </w:r>
       <w:r>
-        <w:t xml:space="preserve"> packages should be downloaded and installed: [list].  </w:t>
+        <w:t xml:space="preserve"> packages should be </w:t>
+      </w:r>
+      <w:r>
+        <w:t>downloaded and installed: Curve Fitting Toolbox, Statistics and Machine Learning Toolbox, and the Parallel Computing Toolbox (if parallelization is going to be used to speed up clustering)</w:t>
+      </w:r>
+      <w:bookmarkStart w:id="1" w:name="_GoBack"/>
+      <w:bookmarkEnd w:id="1"/>
+      <w:r>
+        <w:t xml:space="preserve">.  </w:t>
       </w:r>
     </w:p>
     <w:p>
@@ -253,9 +267,11 @@
       <w:r>
         <w:t>Use the live script “</w:t>
       </w:r>
+      <w:proofErr w:type="spellStart"/>
       <w:r>
         <w:t>How_To_Format_Input_Data.mlx</w:t>
       </w:r>
+      <w:proofErr w:type="spellEnd"/>
       <w:r>
         <w:t>”</w:t>
       </w:r>
@@ -283,9 +299,11 @@
       <w:r>
         <w:t>“</w:t>
       </w:r>
+      <w:proofErr w:type="spellStart"/>
       <w:r>
         <w:t>Quick_Introduction_To_Clustering.mlx</w:t>
       </w:r>
+      <w:proofErr w:type="spellEnd"/>
       <w:r>
         <w:t>”</w:t>
       </w:r>
@@ -307,11 +325,16 @@
       <w:r>
         <w:t>“</w:t>
       </w:r>
+      <w:proofErr w:type="spellStart"/>
       <w:r>
         <w:t>Quick_Introduction_To_Other_Analysis_Tools</w:t>
       </w:r>
       <w:r>
-        <w:t>.mlx”</w:t>
+        <w:t>.mlx</w:t>
+      </w:r>
+      <w:proofErr w:type="spellEnd"/>
+      <w:r>
+        <w:t>”</w:t>
       </w:r>
       <w:r>
         <w:t xml:space="preserve">, which shows examples using the example dataset included in this package.  </w:t>
@@ -378,19 +401,15 @@
         <w:tab/>
       </w:r>
       <w:r>
-        <w:t xml:space="preserve">The SMAUG toolbox is publicly available free of charge under a </w:t>
-      </w:r>
-      <w:r>
-        <w:t>Creative Commons Attribution-NonCommercial 4.0 International License</w:t>
-      </w:r>
-      <w:r>
-        <w:t xml:space="preserve"> (t</w:t>
-      </w:r>
-      <w:r>
-        <w:t>o view a copy of this license, visit</w:t>
-      </w:r>
-      <w:r>
-        <w:t xml:space="preserve"> </w:t>
+        <w:t>The SMAUG toolbox is publicly available free of charge under a Creative Commons Attribution-</w:t>
+      </w:r>
+      <w:proofErr w:type="spellStart"/>
+      <w:r>
+        <w:t>NonCommercial</w:t>
+      </w:r>
+      <w:proofErr w:type="spellEnd"/>
+      <w:r>
+        <w:t xml:space="preserve"> 4.0 International License (to view a copy of this license, visit </w:t>
       </w:r>
       <w:hyperlink r:id="rId6" w:history="1">
         <w:r>
@@ -451,7 +470,7 @@
 </file>
 
 <file path=word/numbering.xml><?xml version="1.0" encoding="utf-8"?>
-<w:numbering xmlns:wpc="http://schemas.microsoft.com/office/word/2010/wordprocessingCanvas" xmlns:cx="http://schemas.microsoft.com/office/drawing/2014/chartex" xmlns:cx1="http://schemas.microsoft.com/office/drawing/2015/9/8/chartex" xmlns:cx2="http://schemas.microsoft.com/office/drawing/2015/10/21/chartex" xmlns:cx3="http://schemas.microsoft.com/office/drawing/2016/5/9/chartex" xmlns:cx4="http://schemas.microsoft.com/office/drawing/2016/5/10/chartex" xmlns:cx5="http://schemas.microsoft.com/office/drawing/2016/5/11/chartex" xmlns:cx6="http://schemas.microsoft.com/office/drawing/2016/5/12/chartex" xmlns:cx7="http://schemas.microsoft.com/office/drawing/2016/5/13/chartex" xmlns:cx8="http://schemas.microsoft.com/office/drawing/2016/5/14/chartex" xmlns:mc="http://schemas.openxmlformats.org/markup-compatibility/2006" xmlns:aink="http://schemas.microsoft.com/office/drawing/2016/ink" xmlns:am3d="http://schemas.microsoft.com/office/drawing/2017/model3d" xmlns:o="urn:schemas-microsoft-com:office:office" xmlns:r="http://schemas.openxmlformats.org/officeDocument/2006/relationships" xmlns:m="http://schemas.openxmlformats.org/officeDocument/2006/math" xmlns:v="urn:schemas-microsoft-com:vml" xmlns:wp14="http://schemas.microsoft.com/office/word/2010/wordprocessingDrawing" xmlns:wp="http://schemas.openxmlformats.org/drawingml/2006/wordprocessingDrawing" xmlns:w10="urn:schemas-microsoft-com:office:word" xmlns:w="http://schemas.openxmlformats.org/wordprocessingml/2006/main" xmlns:w14="http://schemas.microsoft.com/office/word/2010/wordml" xmlns:w15="http://schemas.microsoft.com/office/word/2012/wordml" xmlns:w16cid="http://schemas.microsoft.com/office/word/2016/wordml/cid" xmlns:w16se="http://schemas.microsoft.com/office/word/2015/wordml/symex" xmlns:wpg="http://schemas.microsoft.com/office/word/2010/wordprocessingGroup" xmlns:wpi="http://schemas.microsoft.com/office/word/2010/wordprocessingInk" xmlns:wne="http://schemas.microsoft.com/office/word/2006/wordml" xmlns:wps="http://schemas.microsoft.com/office/word/2010/wordprocessingShape" mc:Ignorable="w14 w15 w16se w16cid wp14">
+<w:numbering xmlns:wpc="http://schemas.microsoft.com/office/word/2010/wordprocessingCanvas" xmlns:cx="http://schemas.microsoft.com/office/drawing/2014/chartex" xmlns:mc="http://schemas.openxmlformats.org/markup-compatibility/2006" xmlns:o="urn:schemas-microsoft-com:office:office" xmlns:r="http://schemas.openxmlformats.org/officeDocument/2006/relationships" xmlns:m="http://schemas.openxmlformats.org/officeDocument/2006/math" xmlns:v="urn:schemas-microsoft-com:vml" xmlns:wp14="http://schemas.microsoft.com/office/word/2010/wordprocessingDrawing" xmlns:wp="http://schemas.openxmlformats.org/drawingml/2006/wordprocessingDrawing" xmlns:w10="urn:schemas-microsoft-com:office:word" xmlns:w="http://schemas.openxmlformats.org/wordprocessingml/2006/main" xmlns:w14="http://schemas.microsoft.com/office/word/2010/wordml" xmlns:w15="http://schemas.microsoft.com/office/word/2012/wordml" xmlns:w16se="http://schemas.microsoft.com/office/word/2015/wordml/symex" xmlns:wpg="http://schemas.microsoft.com/office/word/2010/wordprocessingGroup" xmlns:wpi="http://schemas.microsoft.com/office/word/2010/wordprocessingInk" xmlns:wne="http://schemas.microsoft.com/office/word/2006/wordml" xmlns:wps="http://schemas.microsoft.com/office/word/2010/wordprocessingShape" mc:Ignorable="w14 w15 w16se wp14">
   <w:abstractNum w:abstractNumId="0" w15:restartNumberingAfterBreak="0">
     <w:nsid w:val="61607044"/>
     <w:multiLevelType w:val="hybridMultilevel"/>
@@ -545,7 +564,7 @@
 </file>
 
 <file path=word/styles.xml><?xml version="1.0" encoding="utf-8"?>
-<w:styles xmlns:mc="http://schemas.openxmlformats.org/markup-compatibility/2006" xmlns:r="http://schemas.openxmlformats.org/officeDocument/2006/relationships" xmlns:w="http://schemas.openxmlformats.org/wordprocessingml/2006/main" xmlns:w14="http://schemas.microsoft.com/office/word/2010/wordml" xmlns:w15="http://schemas.microsoft.com/office/word/2012/wordml" xmlns:w16cid="http://schemas.microsoft.com/office/word/2016/wordml/cid" xmlns:w16se="http://schemas.microsoft.com/office/word/2015/wordml/symex" mc:Ignorable="w14 w15 w16se w16cid">
+<w:styles xmlns:mc="http://schemas.openxmlformats.org/markup-compatibility/2006" xmlns:r="http://schemas.openxmlformats.org/officeDocument/2006/relationships" xmlns:w="http://schemas.openxmlformats.org/wordprocessingml/2006/main" xmlns:w14="http://schemas.microsoft.com/office/word/2010/wordml" xmlns:w15="http://schemas.microsoft.com/office/word/2012/wordml" xmlns:w16se="http://schemas.microsoft.com/office/word/2015/wordml/symex" mc:Ignorable="w14 w15 w16se">
   <w:docDefaults>
     <w:rPrDefault>
       <w:rPr>
@@ -557,7 +576,7 @@
     </w:rPrDefault>
     <w:pPrDefault/>
   </w:docDefaults>
-  <w:latentStyles w:defLockedState="0" w:defUIPriority="99" w:defSemiHidden="0" w:defUnhideWhenUsed="0" w:defQFormat="0" w:count="376">
+  <w:latentStyles w:defLockedState="0" w:defUIPriority="99" w:defSemiHidden="0" w:defUnhideWhenUsed="0" w:defQFormat="0" w:count="371">
     <w:lsdException w:name="Normal" w:uiPriority="0" w:qFormat="1"/>
     <w:lsdException w:name="heading 1" w:uiPriority="9" w:qFormat="1"/>
     <w:lsdException w:name="heading 2" w:semiHidden="1" w:uiPriority="9" w:unhideWhenUsed="1" w:qFormat="1"/>
@@ -929,11 +948,6 @@
     <w:lsdException w:name="List Table 5 Dark Accent 6" w:uiPriority="50"/>
     <w:lsdException w:name="List Table 6 Colorful Accent 6" w:uiPriority="51"/>
     <w:lsdException w:name="List Table 7 Colorful Accent 6" w:uiPriority="52"/>
-    <w:lsdException w:name="Mention" w:semiHidden="1" w:unhideWhenUsed="1"/>
-    <w:lsdException w:name="Smart Hyperlink" w:semiHidden="1" w:unhideWhenUsed="1"/>
-    <w:lsdException w:name="Hashtag" w:semiHidden="1" w:unhideWhenUsed="1"/>
-    <w:lsdException w:name="Unresolved Mention" w:semiHidden="1" w:unhideWhenUsed="1"/>
-    <w:lsdException w:name="Smart Link" w:semiHidden="1" w:unhideWhenUsed="1"/>
   </w:latentStyles>
   <w:style w:type="paragraph" w:default="1" w:styleId="Normal">
     <w:name w:val="Normal"/>
@@ -988,7 +1002,7 @@
       <w:u w:val="single"/>
     </w:rPr>
   </w:style>
-  <w:style w:type="character" w:styleId="UnresolvedMention">
+  <w:style w:type="character" w:customStyle="1" w:styleId="UnresolvedMention">
     <w:name w:val="Unresolved Mention"/>
     <w:basedOn w:val="DefaultParagraphFont"/>
     <w:uiPriority w:val="99"/>

</xml_diff>

<commit_message>
Added comment about image processing toolbox
</commit_message>
<xml_diff>
--- a/Documentation/START_HERE.docx
+++ b/Documentation/START_HERE.docx
@@ -177,10 +177,19 @@
         <w:t xml:space="preserve"> packages should be </w:t>
       </w:r>
       <w:r>
-        <w:t>downloaded and installed: Curve Fitting Toolbox, Statistics and Machine Learning Toolbox, and the Parallel Computing Toolbox (if parallelization is going to be used to speed up clustering)</w:t>
+        <w:t xml:space="preserve">downloaded and installed: Curve Fitting Toolbox, Statistics and Machine Learning Toolbox, </w:t>
+      </w:r>
+      <w:r>
+        <w:t>Image Proc</w:t>
       </w:r>
       <w:bookmarkStart w:id="1" w:name="_GoBack"/>
       <w:bookmarkEnd w:id="1"/>
+      <w:r>
+        <w:t xml:space="preserve">essing Toolbox, </w:t>
+      </w:r>
+      <w:r>
+        <w:t>and the Parallel Computing Toolbox (if parallelization is going to be used to speed up clustering)</w:t>
+      </w:r>
       <w:r>
         <w:t xml:space="preserve">.  </w:t>
       </w:r>
@@ -349,6 +358,7 @@
         </w:numPr>
       </w:pPr>
       <w:r>
+        <w:lastRenderedPageBreak/>
         <w:t xml:space="preserve">For a more complete list of the different tools available in this package and their capabilities, see </w:t>
       </w:r>
       <w:r>
@@ -367,7 +377,6 @@
         </w:numPr>
       </w:pPr>
       <w:r>
-        <w:lastRenderedPageBreak/>
         <w:t xml:space="preserve">For detailed information on any particular function in this package, see the comments at the very start of the file, which will include a brief description of what the function does as well as </w:t>
       </w:r>
       <w:r>

</xml_diff>

<commit_message>
Removed image processing toolbox mention
</commit_message>
<xml_diff>
--- a/Documentation/START_HERE.docx
+++ b/Documentation/START_HERE.docx
@@ -179,14 +179,8 @@
       <w:r>
         <w:t xml:space="preserve">downloaded and installed: Curve Fitting Toolbox, Statistics and Machine Learning Toolbox, </w:t>
       </w:r>
-      <w:r>
-        <w:t>Image Proc</w:t>
-      </w:r>
       <w:bookmarkStart w:id="1" w:name="_GoBack"/>
       <w:bookmarkEnd w:id="1"/>
-      <w:r>
-        <w:t xml:space="preserve">essing Toolbox, </w:t>
-      </w:r>
       <w:r>
         <w:t>and the Parallel Computing Toolbox (if parallelization is going to be used to speed up clustering)</w:t>
       </w:r>
@@ -358,7 +352,6 @@
         </w:numPr>
       </w:pPr>
       <w:r>
-        <w:lastRenderedPageBreak/>
         <w:t xml:space="preserve">For a more complete list of the different tools available in this package and their capabilities, see </w:t>
       </w:r>
       <w:r>
@@ -377,6 +370,7 @@
         </w:numPr>
       </w:pPr>
       <w:r>
+        <w:lastRenderedPageBreak/>
         <w:t xml:space="preserve">For detailed information on any particular function in this package, see the comments at the very start of the file, which will include a brief description of what the function does as well as </w:t>
       </w:r>
       <w:r>

</xml_diff>